<commit_message>
Rapport fait. + javadoc
</commit_message>
<xml_diff>
--- a/TP1/rapport.docx
+++ b/TP1/rapport.docx
@@ -3,59 +3,718 @@
 <w:document xmlns:wpc="http://schemas.microsoft.com/office/word/2010/wordprocessingCanvas" xmlns:mc="http://schemas.openxmlformats.org/markup-compatibility/2006" xmlns:o="urn:schemas-microsoft-com:office:office" xmlns:r="http://schemas.openxmlformats.org/officeDocument/2006/relationships" xmlns:m="http://schemas.openxmlformats.org/officeDocument/2006/math" xmlns:v="urn:schemas-microsoft-com:vml" xmlns:wp14="http://schemas.microsoft.com/office/word/2010/wordprocessingDrawing" xmlns:wp="http://schemas.openxmlformats.org/drawingml/2006/wordprocessingDrawing" xmlns:w10="urn:schemas-microsoft-com:office:word" xmlns:w="http://schemas.openxmlformats.org/wordprocessingml/2006/main" xmlns:w14="http://schemas.microsoft.com/office/word/2010/wordml" xmlns:wpg="http://schemas.microsoft.com/office/word/2010/wordprocessingGroup" xmlns:wpi="http://schemas.microsoft.com/office/word/2010/wordprocessingInk" xmlns:wne="http://schemas.microsoft.com/office/word/2006/wordml" xmlns:wps="http://schemas.microsoft.com/office/word/2010/wordprocessingShape" mc:Ignorable="w14 wp14">
   <w:body>
     <w:p>
-      <w:r>
+      <w:pPr>
+        <w:autoSpaceDE w:val="0"/>
+        <w:autoSpaceDN w:val="0"/>
+        <w:adjustRightInd w:val="0"/>
+        <w:spacing w:after="0" w:line="240" w:lineRule="auto"/>
+        <w:rPr>
+          <w:rFonts w:ascii="LMRoman17-Regular" w:hAnsi="LMRoman17-Regular" w:cs="LMRoman17-Regular"/>
+        </w:rPr>
+      </w:pPr>
+      <w:r>
+        <w:rPr>
+          <w:rFonts w:ascii="LMRoman17-Regular" w:hAnsi="LMRoman17-Regular" w:cs="LMRoman17-Regular"/>
+        </w:rPr>
+        <w:t>Thomas LELIEVRE</w:t>
+      </w:r>
+    </w:p>
+    <w:p>
+      <w:pPr>
+        <w:autoSpaceDE w:val="0"/>
+        <w:autoSpaceDN w:val="0"/>
+        <w:adjustRightInd w:val="0"/>
+        <w:spacing w:after="0" w:line="240" w:lineRule="auto"/>
+        <w:rPr>
+          <w:rFonts w:ascii="LMRoman17-Regular" w:hAnsi="LMRoman17-Regular" w:cs="LMRoman17-Regular"/>
+        </w:rPr>
+      </w:pPr>
+      <w:r>
+        <w:rPr>
+          <w:rFonts w:ascii="LMRoman17-Regular" w:hAnsi="LMRoman17-Regular" w:cs="LMRoman17-Regular"/>
+        </w:rPr>
+        <w:t>Anthony LE MÉE</w:t>
+      </w:r>
+    </w:p>
+    <w:p>
+      <w:pPr>
+        <w:autoSpaceDE w:val="0"/>
+        <w:autoSpaceDN w:val="0"/>
+        <w:adjustRightInd w:val="0"/>
+        <w:spacing w:after="0" w:line="240" w:lineRule="auto"/>
+        <w:rPr>
+          <w:rFonts w:ascii="LMRoman17-Regular" w:hAnsi="LMRoman17-Regular" w:cs="LMRoman17-Regular"/>
+          <w:sz w:val="34"/>
+          <w:szCs w:val="34"/>
+        </w:rPr>
+      </w:pPr>
+    </w:p>
+    <w:p>
+      <w:pPr>
+        <w:autoSpaceDE w:val="0"/>
+        <w:autoSpaceDN w:val="0"/>
+        <w:adjustRightInd w:val="0"/>
+        <w:spacing w:after="0" w:line="240" w:lineRule="auto"/>
+        <w:rPr>
+          <w:rFonts w:ascii="LMRoman17-Regular" w:hAnsi="LMRoman17-Regular" w:cs="LMRoman17-Regular"/>
+          <w:sz w:val="34"/>
+          <w:szCs w:val="34"/>
+        </w:rPr>
+      </w:pPr>
+    </w:p>
+    <w:p>
+      <w:pPr>
+        <w:autoSpaceDE w:val="0"/>
+        <w:autoSpaceDN w:val="0"/>
+        <w:adjustRightInd w:val="0"/>
+        <w:spacing w:after="0" w:line="240" w:lineRule="auto"/>
+        <w:jc w:val="center"/>
+        <w:rPr>
+          <w:rFonts w:ascii="LMRoman17-Regular" w:hAnsi="LMRoman17-Regular" w:cs="LMRoman17-Regular"/>
+          <w:sz w:val="34"/>
+          <w:szCs w:val="34"/>
+        </w:rPr>
+      </w:pPr>
+    </w:p>
+    <w:p>
+      <w:pPr>
+        <w:autoSpaceDE w:val="0"/>
+        <w:autoSpaceDN w:val="0"/>
+        <w:adjustRightInd w:val="0"/>
+        <w:spacing w:after="0" w:line="240" w:lineRule="auto"/>
+        <w:jc w:val="center"/>
+        <w:rPr>
+          <w:rFonts w:ascii="LMRoman17-Regular" w:hAnsi="LMRoman17-Regular" w:cs="LMRoman17-Regular"/>
+          <w:sz w:val="34"/>
+          <w:szCs w:val="34"/>
+        </w:rPr>
+      </w:pPr>
+    </w:p>
+    <w:p>
+      <w:pPr>
+        <w:autoSpaceDE w:val="0"/>
+        <w:autoSpaceDN w:val="0"/>
+        <w:adjustRightInd w:val="0"/>
+        <w:spacing w:after="0" w:line="240" w:lineRule="auto"/>
+        <w:jc w:val="center"/>
+        <w:rPr>
+          <w:rFonts w:ascii="LMRoman17-Regular" w:hAnsi="LMRoman17-Regular" w:cs="LMRoman17-Regular"/>
+          <w:sz w:val="34"/>
+          <w:szCs w:val="34"/>
+        </w:rPr>
+      </w:pPr>
+    </w:p>
+    <w:p>
+      <w:pPr>
+        <w:autoSpaceDE w:val="0"/>
+        <w:autoSpaceDN w:val="0"/>
+        <w:adjustRightInd w:val="0"/>
+        <w:spacing w:after="0" w:line="240" w:lineRule="auto"/>
+        <w:jc w:val="center"/>
+        <w:rPr>
+          <w:rFonts w:ascii="LMRoman17-Regular" w:hAnsi="LMRoman17-Regular" w:cs="LMRoman17-Regular"/>
+          <w:sz w:val="34"/>
+          <w:szCs w:val="34"/>
+        </w:rPr>
+      </w:pPr>
+    </w:p>
+    <w:p>
+      <w:pPr>
+        <w:autoSpaceDE w:val="0"/>
+        <w:autoSpaceDN w:val="0"/>
+        <w:adjustRightInd w:val="0"/>
+        <w:spacing w:after="0" w:line="240" w:lineRule="auto"/>
+        <w:jc w:val="center"/>
+        <w:rPr>
+          <w:rFonts w:ascii="LMRoman17-Regular" w:hAnsi="LMRoman17-Regular" w:cs="LMRoman17-Regular"/>
+          <w:sz w:val="34"/>
+          <w:szCs w:val="34"/>
+        </w:rPr>
+      </w:pPr>
+    </w:p>
+    <w:p>
+      <w:pPr>
+        <w:autoSpaceDE w:val="0"/>
+        <w:autoSpaceDN w:val="0"/>
+        <w:adjustRightInd w:val="0"/>
+        <w:spacing w:after="0" w:line="240" w:lineRule="auto"/>
+        <w:jc w:val="center"/>
+        <w:rPr>
+          <w:rFonts w:ascii="LMRoman17-Regular" w:hAnsi="LMRoman17-Regular" w:cs="LMRoman17-Regular"/>
+          <w:sz w:val="34"/>
+          <w:szCs w:val="34"/>
+        </w:rPr>
+      </w:pPr>
+    </w:p>
+    <w:p>
+      <w:pPr>
+        <w:autoSpaceDE w:val="0"/>
+        <w:autoSpaceDN w:val="0"/>
+        <w:adjustRightInd w:val="0"/>
+        <w:spacing w:after="0" w:line="240" w:lineRule="auto"/>
+        <w:jc w:val="center"/>
+        <w:rPr>
+          <w:rFonts w:ascii="LMRoman17-Regular" w:hAnsi="LMRoman17-Regular" w:cs="LMRoman17-Regular"/>
+          <w:sz w:val="34"/>
+          <w:szCs w:val="34"/>
+        </w:rPr>
+      </w:pPr>
+    </w:p>
+    <w:p>
+      <w:pPr>
+        <w:autoSpaceDE w:val="0"/>
+        <w:autoSpaceDN w:val="0"/>
+        <w:adjustRightInd w:val="0"/>
+        <w:spacing w:after="0" w:line="240" w:lineRule="auto"/>
+        <w:jc w:val="center"/>
+        <w:rPr>
+          <w:rFonts w:ascii="LMRoman17-Regular" w:hAnsi="LMRoman17-Regular" w:cs="LMRoman17-Regular"/>
+          <w:sz w:val="34"/>
+          <w:szCs w:val="34"/>
+        </w:rPr>
+      </w:pPr>
+    </w:p>
+    <w:p>
+      <w:pPr>
+        <w:autoSpaceDE w:val="0"/>
+        <w:autoSpaceDN w:val="0"/>
+        <w:adjustRightInd w:val="0"/>
+        <w:spacing w:after="0" w:line="240" w:lineRule="auto"/>
+        <w:jc w:val="center"/>
+        <w:rPr>
+          <w:rFonts w:ascii="LMRoman17-Regular" w:hAnsi="LMRoman17-Regular" w:cs="LMRoman17-Regular"/>
+          <w:sz w:val="34"/>
+          <w:szCs w:val="34"/>
+        </w:rPr>
+      </w:pPr>
+    </w:p>
+    <w:p>
+      <w:pPr>
+        <w:autoSpaceDE w:val="0"/>
+        <w:autoSpaceDN w:val="0"/>
+        <w:adjustRightInd w:val="0"/>
+        <w:spacing w:after="0" w:line="240" w:lineRule="auto"/>
+        <w:jc w:val="center"/>
+        <w:rPr>
+          <w:rFonts w:ascii="LMRoman17-Regular" w:hAnsi="LMRoman17-Regular" w:cs="LMRoman17-Regular"/>
+          <w:sz w:val="34"/>
+          <w:szCs w:val="34"/>
+        </w:rPr>
+      </w:pPr>
+    </w:p>
+    <w:p>
+      <w:pPr>
+        <w:autoSpaceDE w:val="0"/>
+        <w:autoSpaceDN w:val="0"/>
+        <w:adjustRightInd w:val="0"/>
+        <w:spacing w:after="0" w:line="240" w:lineRule="auto"/>
+        <w:jc w:val="center"/>
+        <w:rPr>
+          <w:rFonts w:ascii="LMRoman17-Regular" w:hAnsi="LMRoman17-Regular" w:cs="LMRoman17-Regular"/>
+          <w:sz w:val="34"/>
+          <w:szCs w:val="34"/>
+        </w:rPr>
+      </w:pPr>
+    </w:p>
+    <w:p>
+      <w:pPr>
+        <w:autoSpaceDE w:val="0"/>
+        <w:autoSpaceDN w:val="0"/>
+        <w:adjustRightInd w:val="0"/>
+        <w:spacing w:after="0" w:line="240" w:lineRule="auto"/>
+        <w:jc w:val="center"/>
+        <w:rPr>
+          <w:rFonts w:ascii="LMRoman17-Regular" w:hAnsi="LMRoman17-Regular" w:cs="LMRoman17-Regular"/>
+          <w:sz w:val="34"/>
+          <w:szCs w:val="34"/>
+          <w:lang w:val="en-US"/>
+        </w:rPr>
+      </w:pPr>
+      <w:r>
+        <w:rPr>
+          <w:rFonts w:ascii="LMRoman17-Regular" w:hAnsi="LMRoman17-Regular" w:cs="LMRoman17-Regular"/>
+          <w:sz w:val="34"/>
+          <w:szCs w:val="34"/>
+          <w:lang w:val="en-US"/>
+        </w:rPr>
+        <w:t>TP1</w:t>
+      </w:r>
+    </w:p>
+    <w:p>
+      <w:pPr>
+        <w:autoSpaceDE w:val="0"/>
+        <w:autoSpaceDN w:val="0"/>
+        <w:adjustRightInd w:val="0"/>
+        <w:spacing w:after="0" w:line="240" w:lineRule="auto"/>
+        <w:jc w:val="center"/>
+        <w:rPr>
+          <w:rFonts w:ascii="LMRoman17-Regular" w:hAnsi="LMRoman17-Regular" w:cs="LMRoman17-Regular"/>
+          <w:sz w:val="34"/>
+          <w:szCs w:val="34"/>
+          <w:lang w:val="en-US"/>
+        </w:rPr>
+      </w:pPr>
+      <w:r>
+        <w:rPr>
+          <w:rFonts w:ascii="LMRoman17-Regular" w:hAnsi="LMRoman17-Regular" w:cs="LMRoman17-Regular"/>
+          <w:sz w:val="34"/>
+          <w:szCs w:val="34"/>
+          <w:lang w:val="en-US"/>
+        </w:rPr>
+        <w:t>Unit testing with JUnit</w:t>
+      </w:r>
+    </w:p>
+    <w:p>
+      <w:pPr>
+        <w:autoSpaceDE w:val="0"/>
+        <w:autoSpaceDN w:val="0"/>
+        <w:adjustRightInd w:val="0"/>
+        <w:spacing w:after="0" w:line="240" w:lineRule="auto"/>
+        <w:jc w:val="center"/>
+        <w:rPr>
+          <w:rFonts w:ascii="LMRoman10-Regular" w:hAnsi="LMRoman10-Regular" w:cs="LMRoman10-Regular"/>
+          <w:sz w:val="20"/>
+          <w:szCs w:val="20"/>
+          <w:lang w:val="en-US"/>
+        </w:rPr>
+      </w:pPr>
+      <w:r>
+        <w:rPr>
+          <w:rFonts w:ascii="LMRoman10-Regular" w:hAnsi="LMRoman10-Regular" w:cs="LMRoman10-Regular"/>
+          <w:sz w:val="20"/>
+          <w:szCs w:val="20"/>
+          <w:lang w:val="en-US"/>
+        </w:rPr>
+        <w:t>Validation and Verification</w:t>
+      </w:r>
+    </w:p>
+    <w:p>
+      <w:pPr>
+        <w:jc w:val="center"/>
+      </w:pPr>
+      <w:r>
+        <w:rPr>
+          <w:rFonts w:ascii="LMRoman10-Regular" w:hAnsi="LMRoman10-Regular" w:cs="LMRoman10-Regular"/>
+          <w:sz w:val="20"/>
+          <w:szCs w:val="20"/>
+        </w:rPr>
+        <w:t>University of Rennes 1</w:t>
+      </w:r>
+    </w:p>
+    <w:p/>
+    <w:p/>
+    <w:p/>
+    <w:p/>
+    <w:p/>
+    <w:p/>
+    <w:p/>
+    <w:p/>
+    <w:p/>
+    <w:p/>
+    <w:p/>
+    <w:p/>
+    <w:p/>
+    <w:p>
+      <w:pPr>
+        <w:rPr>
+          <w:b/>
+        </w:rPr>
+      </w:pPr>
+    </w:p>
+    <w:p>
+      <w:pPr>
+        <w:rPr>
+          <w:b/>
+        </w:rPr>
+      </w:pPr>
+      <w:r>
+        <w:rPr>
+          <w:b/>
+        </w:rPr>
+        <w:lastRenderedPageBreak/>
         <w:t xml:space="preserve">Question 1 </w:t>
       </w:r>
     </w:p>
     <w:p>
       <w:r>
-        <w:t>On utilise la méthode « add » avant le remove sans être certain qu’elle-même fonctionne vraiment.</w:t>
-      </w:r>
-    </w:p>
-    <w:p>
-      <w:r>
+        <w:t>Cette méthode de test ne prouve en aucun cas que la méthode « remove » fonctionne car o</w:t>
+      </w:r>
+      <w:r>
+        <w:t xml:space="preserve">n utilise la méthode « add » avant le </w:t>
+      </w:r>
+      <w:r>
+        <w:t>« </w:t>
+      </w:r>
+      <w:r>
+        <w:t>remove</w:t>
+      </w:r>
+      <w:r>
+        <w:t> »</w:t>
+      </w:r>
+      <w:r>
+        <w:t xml:space="preserve"> sans être certain qu’elle-même fonctionne vraiment</w:t>
+      </w:r>
+      <w:r>
+        <w:t xml:space="preserve"> (ie. sans être elle-même prouvée)</w:t>
+      </w:r>
+      <w:r>
+        <w:t>.</w:t>
+      </w:r>
+      <w:r>
+        <w:t xml:space="preserve"> </w:t>
+      </w:r>
+    </w:p>
+    <w:p>
+      <w:pPr>
+        <w:rPr>
+          <w:b/>
+        </w:rPr>
+      </w:pPr>
+      <w:r>
+        <w:rPr>
+          <w:b/>
+        </w:rPr>
         <w:t>Question 2</w:t>
       </w:r>
     </w:p>
     <w:p>
       <w:r>
-        <w:t>Idem que dans la question 1, la méthode « remove » n’étant pas prouvée on ne peut garantir que la méthode « add » soit bonne.</w:t>
-      </w:r>
-    </w:p>
-    <w:p>
-      <w:r>
+        <w:t xml:space="preserve">Idem que dans la question 1, la méthode « remove » n’étant pas prouvée on ne peut garantir que la méthode « add » soit </w:t>
+      </w:r>
+      <w:r>
+        <w:t>correction</w:t>
+      </w:r>
+      <w:r>
+        <w:t>.</w:t>
+      </w:r>
+    </w:p>
+    <w:p>
+      <w:pPr>
+        <w:rPr>
+          <w:b/>
+        </w:rPr>
+      </w:pPr>
+      <w:r>
+        <w:rPr>
+          <w:b/>
+        </w:rPr>
         <w:t xml:space="preserve">Question 3 </w:t>
       </w:r>
     </w:p>
     <w:p>
       <w:r>
-        <w:t>Il faut préalablement faire une méthode de test sur la méthode « add » afin de prouver qu’elle fonctionne. Et ensuite on pourra utiliser le « remove » après avoir fait un « add ».</w:t>
-      </w:r>
-    </w:p>
-    <w:p>
-      <w:r>
+        <w:t xml:space="preserve">Il faut préalablement faire une méthode de test sur la méthode « add » afin de prouver qu’elle fonctionne. </w:t>
+      </w:r>
+      <w:r>
+        <w:t>Ensuite, il faudra tester dans ma méthode « remove »</w:t>
+      </w:r>
+      <w:r>
+        <w:t>, après un add() d’un élément,</w:t>
+      </w:r>
+      <w:r>
+        <w:t xml:space="preserve"> le fait que l’élément supprimer l’est effectivement, que la taille diminue bien de 1, et pour finir que les autres éléments </w:t>
+      </w:r>
+      <w:r>
+        <w:t>sont</w:t>
+      </w:r>
+      <w:r>
+        <w:t xml:space="preserve"> bien tous présent</w:t>
+      </w:r>
+      <w:r>
+        <w:t>s</w:t>
+      </w:r>
+      <w:r>
+        <w:t xml:space="preserve"> et </w:t>
+      </w:r>
+      <w:r>
+        <w:t xml:space="preserve">qu’ils sont </w:t>
+      </w:r>
+      <w:r>
+        <w:t xml:space="preserve">bien rangés. </w:t>
+      </w:r>
+    </w:p>
+    <w:p>
+      <w:pPr>
+        <w:rPr>
+          <w:b/>
+        </w:rPr>
+      </w:pPr>
+      <w:r>
+        <w:rPr>
+          <w:b/>
+        </w:rPr>
         <w:t>Question 4</w:t>
       </w:r>
     </w:p>
     <w:p>
       <w:r>
-        <w:t xml:space="preserve">Non mais il faudra respecter un ordre précis lors de la création du test </w:t>
-      </w:r>
-      <w:r>
-        <w:t>suite</w:t>
+        <w:t xml:space="preserve">Non </w:t>
+      </w:r>
+      <w:r>
+        <w:t>les tests sont exécuté</w:t>
+      </w:r>
+      <w:r>
+        <w:t>s</w:t>
+      </w:r>
+      <w:r>
+        <w:t xml:space="preserve"> dans un ordre aléatoire</w:t>
+      </w:r>
+      <w:r>
+        <w:t xml:space="preserve"> par JUnit</w:t>
       </w:r>
       <w:r>
         <w:t>.</w:t>
       </w:r>
-    </w:p>
-    <w:p>
-      <w:r>
+      <w:r>
+        <w:t xml:space="preserve"> </w:t>
+      </w:r>
+      <w:r>
+        <w:t>Il est donc inutil</w:t>
+      </w:r>
+      <w:r>
+        <w:t>e</w:t>
+      </w:r>
+      <w:r>
+        <w:t xml:space="preserve"> de s</w:t>
+      </w:r>
+      <w:r>
+        <w:t>e forcer à respecter un ordre p</w:t>
+      </w:r>
+      <w:r>
+        <w:t>réc</w:t>
+      </w:r>
+      <w:r>
+        <w:t>is dans l’écriture des méthodes de tests.</w:t>
+      </w:r>
+    </w:p>
+    <w:p>
+      <w:pPr>
+        <w:rPr>
+          <w:b/>
+        </w:rPr>
+      </w:pPr>
+      <w:r>
+        <w:rPr>
+          <w:b/>
+        </w:rPr>
         <w:t>Question 5</w:t>
       </w:r>
     </w:p>
     <w:p>
-      <w:r>
-        <w:t xml:space="preserve">Non, car il faut tester plus de cas. </w:t>
+      <w:pPr>
+        <w:rPr>
+          <w:shd w:val="clear" w:color="auto" w:fill="FFFFFF"/>
+        </w:rPr>
+      </w:pPr>
+      <w:r>
+        <w:t>Non</w:t>
+      </w:r>
+      <w:r>
+        <w:t>, car</w:t>
+      </w:r>
+      <w:r>
+        <w:rPr>
+          <w:shd w:val="clear" w:color="auto" w:fill="FFFFFF"/>
+        </w:rPr>
+        <w:t xml:space="preserve"> les appels de la méthode</w:t>
+      </w:r>
+      <w:r>
+        <w:rPr>
+          <w:shd w:val="clear" w:color="auto" w:fill="FFFFFF"/>
+        </w:rPr>
+        <w:t xml:space="preserve"> </w:t>
+      </w:r>
+      <w:r>
+        <w:rPr>
+          <w:shd w:val="clear" w:color="auto" w:fill="FFFFFF"/>
+        </w:rPr>
+        <w:t>« </w:t>
+      </w:r>
+      <w:r>
+        <w:rPr>
+          <w:shd w:val="clear" w:color="auto" w:fill="FFFFFF"/>
+        </w:rPr>
+        <w:t>add()</w:t>
+      </w:r>
+      <w:r>
+        <w:rPr>
+          <w:shd w:val="clear" w:color="auto" w:fill="FFFFFF"/>
+        </w:rPr>
+        <w:t> »</w:t>
+      </w:r>
+      <w:r>
+        <w:rPr>
+          <w:shd w:val="clear" w:color="auto" w:fill="FFFFFF"/>
+        </w:rPr>
+        <w:t xml:space="preserve"> ne couvrent pas forcément tout le code de la méthode addBefore</w:t>
+      </w:r>
+      <w:r>
+        <w:rPr>
+          <w:shd w:val="clear" w:color="auto" w:fill="FFFFFF"/>
+        </w:rPr>
+        <w:t xml:space="preserve">. </w:t>
+      </w:r>
+      <w:r>
+        <w:rPr>
+          <w:shd w:val="clear" w:color="auto" w:fill="FFFFFF"/>
+        </w:rPr>
+        <w:t xml:space="preserve">Nous avons peut être testé </w:t>
+      </w:r>
+      <w:r>
+        <w:rPr>
+          <w:shd w:val="clear" w:color="auto" w:fill="FFFFFF"/>
+        </w:rPr>
+        <w:t xml:space="preserve">entièrement </w:t>
+      </w:r>
+      <w:r>
+        <w:rPr>
+          <w:shd w:val="clear" w:color="auto" w:fill="FFFFFF"/>
+        </w:rPr>
+        <w:t xml:space="preserve">la méthode « add » mais </w:t>
+      </w:r>
+      <w:r>
+        <w:rPr>
+          <w:shd w:val="clear" w:color="auto" w:fill="FFFFFF"/>
+        </w:rPr>
+        <w:t>ce n’est peut-être pas le cas de</w:t>
+      </w:r>
+      <w:r>
+        <w:rPr>
+          <w:shd w:val="clear" w:color="auto" w:fill="FFFFFF"/>
+        </w:rPr>
+        <w:t xml:space="preserve"> la fonction « addBefore » à tester.</w:t>
+      </w:r>
+      <w:r>
+        <w:rPr>
+          <w:shd w:val="clear" w:color="auto" w:fill="FFFFFF"/>
+        </w:rPr>
+        <w:t xml:space="preserve"> Des méthodes de tests indépendantes et entièrement destinées à </w:t>
+      </w:r>
+      <w:r>
+        <w:rPr>
+          <w:shd w:val="clear" w:color="auto" w:fill="FFFFFF"/>
+        </w:rPr>
+        <w:t>« addBefore »</w:t>
+      </w:r>
+      <w:r>
+        <w:rPr>
+          <w:shd w:val="clear" w:color="auto" w:fill="FFFFFF"/>
+        </w:rPr>
+        <w:t xml:space="preserve"> seront obligatoires.</w:t>
+      </w:r>
+    </w:p>
+    <w:p>
+      <w:pPr>
+        <w:rPr>
+          <w:b/>
+        </w:rPr>
+      </w:pPr>
+      <w:r>
+        <w:rPr>
+          <w:b/>
+        </w:rPr>
+        <w:t>Question 6</w:t>
+      </w:r>
+    </w:p>
+    <w:p>
+      <w:r>
+        <w:t>Non, les tests ne seront donc pas suffisants car une méthode non couverte est une méthode non testée.</w:t>
+      </w:r>
+    </w:p>
+    <w:p>
+      <w:r>
+        <w:t xml:space="preserve">Oui il est possible de ne jamais couvrir un code en entier s’il y a du code mort </w:t>
+      </w:r>
+      <w:r>
+        <w:t xml:space="preserve">dedans </w:t>
+      </w:r>
+      <w:r>
+        <w:t>(</w:t>
+      </w:r>
+      <w:r>
+        <w:t>ie. non accessible).</w:t>
+      </w:r>
+    </w:p>
+    <w:p>
+      <w:r>
+        <w:t>Cela dépend mais un code couvert à 100% n’est pas forcément sûr. L’essentiel est tout d’abord que les tests soient bien construits</w:t>
+      </w:r>
+      <w:r>
+        <w:t xml:space="preserve"> et qu’ils soient </w:t>
+      </w:r>
+      <w:r>
+        <w:t>muni</w:t>
+      </w:r>
+      <w:r>
+        <w:t>s</w:t>
+      </w:r>
+      <w:r>
+        <w:t xml:space="preserve"> d’un bon jeu de données</w:t>
+      </w:r>
+      <w:r>
+        <w:t xml:space="preserve"> </w:t>
+      </w:r>
+      <w:r>
+        <w:t xml:space="preserve">afin de prendre </w:t>
+      </w:r>
+      <w:r>
+        <w:t xml:space="preserve">en compte tous les cas possibles. </w:t>
+      </w:r>
+    </w:p>
+    <w:p>
+      <w:pPr>
+        <w:rPr>
+          <w:b/>
+        </w:rPr>
+      </w:pPr>
+      <w:r>
+        <w:rPr>
+          <w:b/>
+        </w:rPr>
+        <w:t>Question 7</w:t>
+      </w:r>
+    </w:p>
+    <w:p>
+      <w:r>
+        <w:t>Oui on peut faire mieux en utilisant un bon jeu de données</w:t>
+      </w:r>
+      <w:r>
+        <w:t xml:space="preserve"> mais aussi</w:t>
+      </w:r>
+      <w:r>
+        <w:t xml:space="preserve"> en utilisant d’autre</w:t>
+      </w:r>
+      <w:r>
+        <w:t>s</w:t>
+      </w:r>
+      <w:r>
+        <w:t xml:space="preserve"> système</w:t>
+      </w:r>
+      <w:r>
+        <w:t>s</w:t>
+      </w:r>
+      <w:r>
+        <w:t xml:space="preserve"> de couverture tel</w:t>
+      </w:r>
+      <w:r>
+        <w:t>s</w:t>
+      </w:r>
+      <w:r>
+        <w:t xml:space="preserve"> que le MC/DC</w:t>
+      </w:r>
+      <w:r>
+        <w:t>.</w:t>
+      </w:r>
+    </w:p>
+    <w:p>
+      <w:r>
+        <w:t xml:space="preserve">Critères </w:t>
+      </w:r>
+      <w:r>
+        <w:t>qualifiant un test comme bon</w:t>
+      </w:r>
+      <w:r>
+        <w:t> :</w:t>
       </w:r>
     </w:p>
     <w:p>
@@ -63,11 +722,17 @@
         <w:pStyle w:val="Paragraphedeliste"/>
         <w:numPr>
           <w:ilvl w:val="0"/>
-          <w:numId w:val="1"/>
+          <w:numId w:val="2"/>
         </w:numPr>
       </w:pPr>
       <w:r>
-        <w:t>Insertion dans une liste non vide</w:t>
+        <w:t>Possédant</w:t>
+      </w:r>
+      <w:r>
+        <w:t xml:space="preserve"> un bon jeu de données</w:t>
+      </w:r>
+      <w:r>
+        <w:t xml:space="preserve"> </w:t>
       </w:r>
     </w:p>
     <w:p>
@@ -75,11 +740,17 @@
         <w:pStyle w:val="Paragraphedeliste"/>
         <w:numPr>
           <w:ilvl w:val="0"/>
-          <w:numId w:val="1"/>
+          <w:numId w:val="2"/>
         </w:numPr>
       </w:pPr>
       <w:r>
-        <w:t>Insertion après un la suppression d’un élément</w:t>
+        <w:t>Couvre au moin</w:t>
+      </w:r>
+      <w:r>
+        <w:t>s</w:t>
+      </w:r>
+      <w:r>
+        <w:t xml:space="preserve"> l’ensemble du code </w:t>
       </w:r>
     </w:p>
     <w:p>
@@ -87,27 +758,508 @@
         <w:pStyle w:val="Paragraphedeliste"/>
         <w:numPr>
           <w:ilvl w:val="0"/>
-          <w:numId w:val="1"/>
+          <w:numId w:val="2"/>
         </w:numPr>
       </w:pPr>
       <w:r>
-        <w:t>...</w:t>
+        <w:lastRenderedPageBreak/>
+        <w:t>Couvre l’ensemble</w:t>
+      </w:r>
+      <w:r>
+        <w:t xml:space="preserve"> des prédicats</w:t>
+      </w:r>
+    </w:p>
+    <w:p>
+      <w:pPr>
+        <w:pStyle w:val="Paragraphedeliste"/>
+        <w:numPr>
+          <w:ilvl w:val="0"/>
+          <w:numId w:val="2"/>
+        </w:numPr>
+      </w:pPr>
+      <w:r>
+        <w:t>Couverture MC/DC</w:t>
       </w:r>
     </w:p>
     <w:p/>
     <w:p>
-      <w:r>
-        <w:t>Tests fonctionnels -&gt; toutes les m</w:t>
-      </w:r>
-      <w:r>
-        <w:t>é</w:t>
-      </w:r>
-      <w:bookmarkStart w:id="0" w:name="_GoBack"/>
-      <w:bookmarkEnd w:id="0"/>
-      <w:r>
-        <w:t>thodes publiques</w:t>
-      </w:r>
-    </w:p>
+      <w:pPr>
+        <w:rPr>
+          <w:b/>
+        </w:rPr>
+      </w:pPr>
+      <w:r>
+        <w:rPr>
+          <w:b/>
+        </w:rPr>
+        <w:t>Bugs référencés</w:t>
+      </w:r>
+    </w:p>
+    <w:tbl>
+      <w:tblPr>
+        <w:tblStyle w:val="Grilledutableau"/>
+        <w:tblW w:w="11163" w:type="dxa"/>
+        <w:tblInd w:w="-1026" w:type="dxa"/>
+        <w:tblLook w:val="04A0" w:firstRow="1" w:lastRow="0" w:firstColumn="1" w:lastColumn="0" w:noHBand="0" w:noVBand="1"/>
+      </w:tblPr>
+      <w:tblGrid>
+        <w:gridCol w:w="2479"/>
+        <w:gridCol w:w="664"/>
+        <w:gridCol w:w="8174"/>
+      </w:tblGrid>
+      <w:tr>
+        <w:trPr>
+          <w:trHeight w:val="540"/>
+        </w:trPr>
+        <w:tc>
+          <w:tcPr>
+            <w:tcW w:w="2283" w:type="dxa"/>
+          </w:tcPr>
+          <w:p>
+            <w:r>
+              <w:t>set(int, Object)</w:t>
+            </w:r>
+          </w:p>
+          <w:p/>
+        </w:tc>
+        <w:tc>
+          <w:tcPr>
+            <w:tcW w:w="850" w:type="dxa"/>
+          </w:tcPr>
+          <w:p>
+            <w:pPr>
+              <w:rPr>
+                <w:b/>
+              </w:rPr>
+            </w:pPr>
+            <w:r>
+              <w:rPr>
+                <w:b/>
+              </w:rPr>
+              <w:t>l.288</w:t>
+            </w:r>
+          </w:p>
+        </w:tc>
+        <w:tc>
+          <w:tcPr>
+            <w:tcW w:w="8030" w:type="dxa"/>
+          </w:tcPr>
+          <w:p>
+            <w:r>
+              <w:t>TestPhonyArrayList</w:t>
+            </w:r>
+            <w:r>
+              <w:t>#</w:t>
+            </w:r>
+            <w:r>
+              <w:rPr>
+                <w:rFonts w:ascii="Consolas" w:hAnsi="Consolas" w:cs="Consolas"/>
+                <w:b/>
+                <w:color w:val="000000"/>
+                <w:sz w:val="20"/>
+                <w:szCs w:val="20"/>
+              </w:rPr>
+              <w:t>testSet</w:t>
+            </w:r>
+            <w:r>
+              <w:t>()</w:t>
+            </w:r>
+          </w:p>
+          <w:p>
+            <w:r>
+              <w:t>Incrémentation sur la variable « index » inutile.</w:t>
+            </w:r>
+          </w:p>
+        </w:tc>
+      </w:tr>
+      <w:tr>
+        <w:trPr>
+          <w:trHeight w:val="264"/>
+        </w:trPr>
+        <w:tc>
+          <w:tcPr>
+            <w:tcW w:w="2283" w:type="dxa"/>
+          </w:tcPr>
+          <w:p>
+            <w:r>
+              <w:t>c</w:t>
+            </w:r>
+            <w:r>
+              <w:t>ontains()</w:t>
+            </w:r>
+          </w:p>
+        </w:tc>
+        <w:tc>
+          <w:tcPr>
+            <w:tcW w:w="850" w:type="dxa"/>
+          </w:tcPr>
+          <w:p>
+            <w:pPr>
+              <w:rPr>
+                <w:b/>
+              </w:rPr>
+            </w:pPr>
+            <w:r>
+              <w:rPr>
+                <w:b/>
+              </w:rPr>
+              <w:t>l.288</w:t>
+            </w:r>
+          </w:p>
+        </w:tc>
+        <w:tc>
+          <w:tcPr>
+            <w:tcW w:w="8030" w:type="dxa"/>
+          </w:tcPr>
+          <w:p>
+            <w:r>
+              <w:t>TestPhonyArrayList</w:t>
+            </w:r>
+            <w:r>
+              <w:t>#</w:t>
+            </w:r>
+            <w:r>
+              <w:rPr>
+                <w:rFonts w:ascii="Consolas" w:hAnsi="Consolas" w:cs="Consolas"/>
+                <w:b/>
+                <w:color w:val="000000"/>
+                <w:sz w:val="20"/>
+                <w:szCs w:val="20"/>
+              </w:rPr>
+              <w:t>testContains</w:t>
+            </w:r>
+            <w:r>
+              <w:t xml:space="preserve"> </w:t>
+            </w:r>
+            <w:r>
+              <w:t>()</w:t>
+            </w:r>
+          </w:p>
+          <w:p>
+            <w:r>
+              <w:t>Erreur dans le return</w:t>
+            </w:r>
+          </w:p>
+        </w:tc>
+      </w:tr>
+      <w:tr>
+        <w:trPr>
+          <w:trHeight w:val="528"/>
+        </w:trPr>
+        <w:tc>
+          <w:tcPr>
+            <w:tcW w:w="2283" w:type="dxa"/>
+          </w:tcPr>
+          <w:p>
+            <w:r>
+              <w:t>a</w:t>
+            </w:r>
+            <w:bookmarkStart w:id="0" w:name="_GoBack"/>
+            <w:bookmarkEnd w:id="0"/>
+            <w:r>
+              <w:t>dd(int,E)</w:t>
+            </w:r>
+          </w:p>
+        </w:tc>
+        <w:tc>
+          <w:tcPr>
+            <w:tcW w:w="850" w:type="dxa"/>
+          </w:tcPr>
+          <w:p>
+            <w:pPr>
+              <w:rPr>
+                <w:b/>
+              </w:rPr>
+            </w:pPr>
+            <w:r>
+              <w:rPr>
+                <w:b/>
+              </w:rPr>
+              <w:t>l.</w:t>
+            </w:r>
+            <w:r>
+              <w:rPr>
+                <w:b/>
+              </w:rPr>
+              <w:t>319</w:t>
+            </w:r>
+          </w:p>
+        </w:tc>
+        <w:tc>
+          <w:tcPr>
+            <w:tcW w:w="8030" w:type="dxa"/>
+          </w:tcPr>
+          <w:p>
+            <w:r>
+              <w:t>TestPhonyArrayListAdd#</w:t>
+            </w:r>
+            <w:r>
+              <w:rPr>
+                <w:b/>
+              </w:rPr>
+              <w:t>testAddEmptyList</w:t>
+            </w:r>
+            <w:r>
+              <w:t>()</w:t>
+            </w:r>
+          </w:p>
+          <w:p>
+            <w:r>
+              <w:t>Oubli d’insérer l’élément à l’indice voulu.</w:t>
+            </w:r>
+          </w:p>
+        </w:tc>
+      </w:tr>
+      <w:tr>
+        <w:trPr>
+          <w:trHeight w:val="540"/>
+        </w:trPr>
+        <w:tc>
+          <w:tcPr>
+            <w:tcW w:w="2283" w:type="dxa"/>
+          </w:tcPr>
+          <w:p>
+            <w:r>
+              <w:t>addAll(int, Collection)</w:t>
+            </w:r>
+          </w:p>
+        </w:tc>
+        <w:tc>
+          <w:tcPr>
+            <w:tcW w:w="850" w:type="dxa"/>
+          </w:tcPr>
+          <w:p>
+            <w:pPr>
+              <w:rPr>
+                <w:b/>
+              </w:rPr>
+            </w:pPr>
+            <w:r>
+              <w:rPr>
+                <w:b/>
+              </w:rPr>
+              <w:t>l.451</w:t>
+            </w:r>
+          </w:p>
+        </w:tc>
+        <w:tc>
+          <w:tcPr>
+            <w:tcW w:w="8030" w:type="dxa"/>
+          </w:tcPr>
+          <w:p>
+            <w:r>
+              <w:t>TestPhonyArrayListAdd#</w:t>
+            </w:r>
+            <w:r>
+              <w:rPr>
+                <w:rFonts w:ascii="Consolas" w:hAnsi="Consolas" w:cs="Consolas"/>
+                <w:b/>
+                <w:color w:val="000000"/>
+                <w:sz w:val="20"/>
+                <w:szCs w:val="20"/>
+              </w:rPr>
+              <w:t>testAddAllAtPositionEmptySource</w:t>
+            </w:r>
+            <w:r>
+              <w:rPr>
+                <w:rFonts w:ascii="Consolas" w:hAnsi="Consolas" w:cs="Consolas"/>
+                <w:color w:val="000000"/>
+                <w:sz w:val="20"/>
+                <w:szCs w:val="20"/>
+              </w:rPr>
+              <w:t>()</w:t>
+            </w:r>
+          </w:p>
+          <w:p>
+            <w:r>
+              <w:t>Branche morte</w:t>
+            </w:r>
+            <w:r>
+              <w:t>.</w:t>
+            </w:r>
+          </w:p>
+        </w:tc>
+      </w:tr>
+      <w:tr>
+        <w:trPr>
+          <w:trHeight w:val="540"/>
+        </w:trPr>
+        <w:tc>
+          <w:tcPr>
+            <w:tcW w:w="2283" w:type="dxa"/>
+          </w:tcPr>
+          <w:p>
+            <w:r>
+              <w:t>remove(object)</w:t>
+            </w:r>
+          </w:p>
+        </w:tc>
+        <w:tc>
+          <w:tcPr>
+            <w:tcW w:w="850" w:type="dxa"/>
+          </w:tcPr>
+          <w:p>
+            <w:pPr>
+              <w:rPr>
+                <w:b/>
+              </w:rPr>
+            </w:pPr>
+            <w:r>
+              <w:rPr>
+                <w:b/>
+              </w:rPr>
+              <w:t>l.362</w:t>
+            </w:r>
+          </w:p>
+        </w:tc>
+        <w:tc>
+          <w:tcPr>
+            <w:tcW w:w="8030" w:type="dxa"/>
+          </w:tcPr>
+          <w:p>
+            <w:pPr>
+              <w:rPr>
+                <w:rFonts w:ascii="Consolas" w:hAnsi="Consolas" w:cs="Consolas"/>
+                <w:color w:val="000000"/>
+                <w:sz w:val="20"/>
+                <w:szCs w:val="20"/>
+              </w:rPr>
+            </w:pPr>
+            <w:r>
+              <w:t>TestPhonyArrayLIstRemove</w:t>
+            </w:r>
+            <w:r>
+              <w:t>#</w:t>
+            </w:r>
+            <w:r>
+              <w:rPr>
+                <w:rFonts w:ascii="Consolas" w:hAnsi="Consolas" w:cs="Consolas"/>
+                <w:b/>
+                <w:color w:val="000000"/>
+                <w:sz w:val="20"/>
+                <w:szCs w:val="20"/>
+              </w:rPr>
+              <w:t>testRemoveNullObjectInTwoElementList</w:t>
+            </w:r>
+            <w:r>
+              <w:rPr>
+                <w:rFonts w:ascii="Consolas" w:hAnsi="Consolas" w:cs="Consolas"/>
+                <w:color w:val="000000"/>
+                <w:sz w:val="20"/>
+                <w:szCs w:val="20"/>
+              </w:rPr>
+              <w:t>()</w:t>
+            </w:r>
+          </w:p>
+          <w:p>
+            <w:r>
+              <w:t>Erreur dans la condition du if</w:t>
+            </w:r>
+            <w:r>
+              <w:t>.</w:t>
+            </w:r>
+          </w:p>
+        </w:tc>
+      </w:tr>
+      <w:tr>
+        <w:trPr>
+          <w:trHeight w:val="276"/>
+        </w:trPr>
+        <w:tc>
+          <w:tcPr>
+            <w:tcW w:w="2283" w:type="dxa"/>
+          </w:tcPr>
+          <w:p>
+            <w:r>
+              <w:t>removeAll(Collection&lt;?&gt;)</w:t>
+            </w:r>
+          </w:p>
+        </w:tc>
+        <w:tc>
+          <w:tcPr>
+            <w:tcW w:w="850" w:type="dxa"/>
+          </w:tcPr>
+          <w:p>
+            <w:pPr>
+              <w:rPr>
+                <w:b/>
+              </w:rPr>
+            </w:pPr>
+            <w:r>
+              <w:rPr>
+                <w:b/>
+              </w:rPr>
+              <w:t>l.</w:t>
+            </w:r>
+            <w:r>
+              <w:rPr>
+                <w:b/>
+              </w:rPr>
+              <w:t>563</w:t>
+            </w:r>
+          </w:p>
+        </w:tc>
+        <w:tc>
+          <w:tcPr>
+            <w:tcW w:w="8030" w:type="dxa"/>
+          </w:tcPr>
+          <w:p>
+            <w:pPr>
+              <w:rPr>
+                <w:rFonts w:ascii="Consolas" w:hAnsi="Consolas" w:cs="Consolas"/>
+                <w:color w:val="000000"/>
+                <w:sz w:val="20"/>
+                <w:szCs w:val="20"/>
+              </w:rPr>
+            </w:pPr>
+            <w:r>
+              <w:t>TestPhonyArrayLIstRemove#</w:t>
+            </w:r>
+            <w:r>
+              <w:rPr>
+                <w:rFonts w:ascii="Consolas" w:hAnsi="Consolas" w:cs="Consolas"/>
+                <w:b/>
+                <w:color w:val="000000"/>
+                <w:sz w:val="20"/>
+                <w:szCs w:val="20"/>
+              </w:rPr>
+              <w:t>testRemoveAllCollectionOfObjectInOneElementList</w:t>
+            </w:r>
+            <w:r>
+              <w:rPr>
+                <w:rFonts w:ascii="Consolas" w:hAnsi="Consolas" w:cs="Consolas"/>
+                <w:color w:val="000000"/>
+                <w:sz w:val="20"/>
+                <w:szCs w:val="20"/>
+              </w:rPr>
+              <w:t>()</w:t>
+            </w:r>
+          </w:p>
+          <w:p>
+            <w:r>
+              <w:rPr>
+                <w:rFonts w:ascii="Consolas" w:hAnsi="Consolas" w:cs="Consolas"/>
+                <w:color w:val="000000"/>
+                <w:sz w:val="20"/>
+                <w:szCs w:val="20"/>
+              </w:rPr>
+              <w:t>Erreur dans un for</w:t>
+            </w:r>
+            <w:r>
+              <w:rPr>
+                <w:rFonts w:ascii="Consolas" w:hAnsi="Consolas" w:cs="Consolas"/>
+                <w:color w:val="000000"/>
+                <w:sz w:val="20"/>
+                <w:szCs w:val="20"/>
+              </w:rPr>
+              <w:t>.</w:t>
+            </w:r>
+          </w:p>
+        </w:tc>
+      </w:tr>
+    </w:tbl>
+    <w:p/>
+    <w:p/>
     <w:sectPr>
       <w:pgSz w:w="11906" w:h="16838"/>
       <w:pgMar w:top="1417" w:right="1417" w:bottom="1417" w:left="1417" w:header="708" w:footer="708" w:gutter="0"/>
@@ -232,8 +1384,123 @@
       </w:rPr>
     </w:lvl>
   </w:abstractNum>
+  <w:abstractNum w:abstractNumId="1">
+    <w:nsid w:val="51404174"/>
+    <w:multiLevelType w:val="hybridMultilevel"/>
+    <w:tmpl w:val="352C21E4"/>
+    <w:lvl w:ilvl="0" w:tplc="6CCEAF9A">
+      <w:numFmt w:val="bullet"/>
+      <w:lvlText w:val="-"/>
+      <w:lvlJc w:val="left"/>
+      <w:pPr>
+        <w:ind w:left="1068" w:hanging="360"/>
+      </w:pPr>
+      <w:rPr>
+        <w:rFonts w:ascii="Calibri" w:eastAsiaTheme="minorHAnsi" w:hAnsi="Calibri" w:cstheme="minorBidi" w:hint="default"/>
+      </w:rPr>
+    </w:lvl>
+    <w:lvl w:ilvl="1" w:tplc="040C0003" w:tentative="1">
+      <w:start w:val="1"/>
+      <w:numFmt w:val="bullet"/>
+      <w:lvlText w:val="o"/>
+      <w:lvlJc w:val="left"/>
+      <w:pPr>
+        <w:ind w:left="1788" w:hanging="360"/>
+      </w:pPr>
+      <w:rPr>
+        <w:rFonts w:ascii="Courier New" w:hAnsi="Courier New" w:cs="Courier New" w:hint="default"/>
+      </w:rPr>
+    </w:lvl>
+    <w:lvl w:ilvl="2" w:tplc="040C0005" w:tentative="1">
+      <w:start w:val="1"/>
+      <w:numFmt w:val="bullet"/>
+      <w:lvlText w:val=""/>
+      <w:lvlJc w:val="left"/>
+      <w:pPr>
+        <w:ind w:left="2508" w:hanging="360"/>
+      </w:pPr>
+      <w:rPr>
+        <w:rFonts w:ascii="Wingdings" w:hAnsi="Wingdings" w:hint="default"/>
+      </w:rPr>
+    </w:lvl>
+    <w:lvl w:ilvl="3" w:tplc="040C0001" w:tentative="1">
+      <w:start w:val="1"/>
+      <w:numFmt w:val="bullet"/>
+      <w:lvlText w:val=""/>
+      <w:lvlJc w:val="left"/>
+      <w:pPr>
+        <w:ind w:left="3228" w:hanging="360"/>
+      </w:pPr>
+      <w:rPr>
+        <w:rFonts w:ascii="Symbol" w:hAnsi="Symbol" w:hint="default"/>
+      </w:rPr>
+    </w:lvl>
+    <w:lvl w:ilvl="4" w:tplc="040C0003" w:tentative="1">
+      <w:start w:val="1"/>
+      <w:numFmt w:val="bullet"/>
+      <w:lvlText w:val="o"/>
+      <w:lvlJc w:val="left"/>
+      <w:pPr>
+        <w:ind w:left="3948" w:hanging="360"/>
+      </w:pPr>
+      <w:rPr>
+        <w:rFonts w:ascii="Courier New" w:hAnsi="Courier New" w:cs="Courier New" w:hint="default"/>
+      </w:rPr>
+    </w:lvl>
+    <w:lvl w:ilvl="5" w:tplc="040C0005" w:tentative="1">
+      <w:start w:val="1"/>
+      <w:numFmt w:val="bullet"/>
+      <w:lvlText w:val=""/>
+      <w:lvlJc w:val="left"/>
+      <w:pPr>
+        <w:ind w:left="4668" w:hanging="360"/>
+      </w:pPr>
+      <w:rPr>
+        <w:rFonts w:ascii="Wingdings" w:hAnsi="Wingdings" w:hint="default"/>
+      </w:rPr>
+    </w:lvl>
+    <w:lvl w:ilvl="6" w:tplc="040C0001" w:tentative="1">
+      <w:start w:val="1"/>
+      <w:numFmt w:val="bullet"/>
+      <w:lvlText w:val=""/>
+      <w:lvlJc w:val="left"/>
+      <w:pPr>
+        <w:ind w:left="5388" w:hanging="360"/>
+      </w:pPr>
+      <w:rPr>
+        <w:rFonts w:ascii="Symbol" w:hAnsi="Symbol" w:hint="default"/>
+      </w:rPr>
+    </w:lvl>
+    <w:lvl w:ilvl="7" w:tplc="040C0003" w:tentative="1">
+      <w:start w:val="1"/>
+      <w:numFmt w:val="bullet"/>
+      <w:lvlText w:val="o"/>
+      <w:lvlJc w:val="left"/>
+      <w:pPr>
+        <w:ind w:left="6108" w:hanging="360"/>
+      </w:pPr>
+      <w:rPr>
+        <w:rFonts w:ascii="Courier New" w:hAnsi="Courier New" w:cs="Courier New" w:hint="default"/>
+      </w:rPr>
+    </w:lvl>
+    <w:lvl w:ilvl="8" w:tplc="040C0005" w:tentative="1">
+      <w:start w:val="1"/>
+      <w:numFmt w:val="bullet"/>
+      <w:lvlText w:val=""/>
+      <w:lvlJc w:val="left"/>
+      <w:pPr>
+        <w:ind w:left="6828" w:hanging="360"/>
+      </w:pPr>
+      <w:rPr>
+        <w:rFonts w:ascii="Wingdings" w:hAnsi="Wingdings" w:hint="default"/>
+      </w:rPr>
+    </w:lvl>
+  </w:abstractNum>
   <w:num w:numId="1">
     <w:abstractNumId w:val="0"/>
+  </w:num>
+  <w:num w:numId="2">
+    <w:abstractNumId w:val="1"/>
   </w:num>
 </w:numbering>
 </file>
@@ -436,6 +1703,32 @@
       <w:contextualSpacing/>
     </w:pPr>
   </w:style>
+  <w:style w:type="table" w:styleId="Grilledutableau">
+    <w:name w:val="Table Grid"/>
+    <w:basedOn w:val="TableauNormal"/>
+    <w:uiPriority w:val="59"/>
+    <w:rsid w:val="00D604C0"/>
+    <w:pPr>
+      <w:spacing w:after="0" w:line="240" w:lineRule="auto"/>
+    </w:pPr>
+    <w:tblPr>
+      <w:tblInd w:w="0" w:type="dxa"/>
+      <w:tblBorders>
+        <w:top w:val="single" w:sz="4" w:space="0" w:color="auto"/>
+        <w:left w:val="single" w:sz="4" w:space="0" w:color="auto"/>
+        <w:bottom w:val="single" w:sz="4" w:space="0" w:color="auto"/>
+        <w:right w:val="single" w:sz="4" w:space="0" w:color="auto"/>
+        <w:insideH w:val="single" w:sz="4" w:space="0" w:color="auto"/>
+        <w:insideV w:val="single" w:sz="4" w:space="0" w:color="auto"/>
+      </w:tblBorders>
+      <w:tblCellMar>
+        <w:top w:w="0" w:type="dxa"/>
+        <w:left w:w="108" w:type="dxa"/>
+        <w:bottom w:w="0" w:type="dxa"/>
+        <w:right w:w="108" w:type="dxa"/>
+      </w:tblCellMar>
+    </w:tblPr>
+  </w:style>
 </w:styles>
 </file>
 
@@ -636,6 +1929,32 @@
       <w:ind w:left="720"/>
       <w:contextualSpacing/>
     </w:pPr>
+  </w:style>
+  <w:style w:type="table" w:styleId="Grilledutableau">
+    <w:name w:val="Table Grid"/>
+    <w:basedOn w:val="TableauNormal"/>
+    <w:uiPriority w:val="59"/>
+    <w:rsid w:val="00D604C0"/>
+    <w:pPr>
+      <w:spacing w:after="0" w:line="240" w:lineRule="auto"/>
+    </w:pPr>
+    <w:tblPr>
+      <w:tblInd w:w="0" w:type="dxa"/>
+      <w:tblBorders>
+        <w:top w:val="single" w:sz="4" w:space="0" w:color="auto"/>
+        <w:left w:val="single" w:sz="4" w:space="0" w:color="auto"/>
+        <w:bottom w:val="single" w:sz="4" w:space="0" w:color="auto"/>
+        <w:right w:val="single" w:sz="4" w:space="0" w:color="auto"/>
+        <w:insideH w:val="single" w:sz="4" w:space="0" w:color="auto"/>
+        <w:insideV w:val="single" w:sz="4" w:space="0" w:color="auto"/>
+      </w:tblBorders>
+      <w:tblCellMar>
+        <w:top w:w="0" w:type="dxa"/>
+        <w:left w:w="108" w:type="dxa"/>
+        <w:bottom w:w="0" w:type="dxa"/>
+        <w:right w:w="108" w:type="dxa"/>
+      </w:tblCellMar>
+    </w:tblPr>
   </w:style>
 </w:styles>
 </file>

</xml_diff>